<commit_message>
RPCT-2298, u7: Added dialog with list of shortcuts
</commit_message>
<xml_diff>
--- a/doc/Key Shortcuts in u7.docx
+++ b/doc/Key Shortcuts in u7.docx
@@ -35,7 +35,6 @@
           <w:lang w:val="en-US"/>
         </w:rPr>
       </w:pPr>
-      <w:proofErr w:type="spellStart"/>
       <w:r>
         <w:rPr>
           <w:b/>
@@ -43,7 +42,6 @@
         </w:rPr>
         <w:t>MainWindow</w:t>
       </w:r>
-      <w:proofErr w:type="spellEnd"/>
     </w:p>
     <w:tbl>
       <w:tblPr>
@@ -108,19 +106,11 @@
                 <w:lang w:val="en-US"/>
               </w:rPr>
             </w:pPr>
-            <w:proofErr w:type="spellStart"/>
-            <w:r>
-              <w:rPr>
-                <w:lang w:val="en-US"/>
-              </w:rPr>
-              <w:t>Ctrl+B</w:t>
-            </w:r>
-            <w:proofErr w:type="spellEnd"/>
-            <w:r>
-              <w:rPr>
-                <w:lang w:val="en-US"/>
-              </w:rPr>
-              <w:t>, F7</w:t>
+            <w:r>
+              <w:rPr>
+                <w:lang w:val="en-US"/>
+              </w:rPr>
+              <w:t>Ctrl+B, F7</w:t>
             </w:r>
           </w:p>
         </w:tc>
@@ -192,7 +182,6 @@
                 <w:lang w:val="en-US"/>
               </w:rPr>
             </w:pPr>
-            <w:proofErr w:type="spellStart"/>
             <w:r>
               <w:rPr>
                 <w:rFonts w:ascii="Courier New" w:hAnsi="Courier New" w:cs="Courier New"/>
@@ -200,94 +189,313 @@
               </w:rPr>
               <w:t>Alt+E</w:t>
             </w:r>
-            <w:proofErr w:type="spellEnd"/>
-          </w:p>
-        </w:tc>
-        <w:tc>
-          <w:tcPr>
-            <w:tcW w:w="7655" w:type="dxa"/>
-          </w:tcPr>
-          <w:p>
-            <w:pPr>
-              <w:rPr>
-                <w:lang w:val="en-US"/>
-              </w:rPr>
-            </w:pPr>
-            <w:proofErr w:type="spellStart"/>
-            <w:r>
-              <w:rPr>
-                <w:color w:val="FF0000"/>
-              </w:rPr>
-              <w:t>Switch</w:t>
-            </w:r>
-            <w:proofErr w:type="spellEnd"/>
-            <w:r>
-              <w:rPr>
-                <w:color w:val="FF0000"/>
+          </w:p>
+        </w:tc>
+        <w:tc>
+          <w:tcPr>
+            <w:tcW w:w="7655" w:type="dxa"/>
+          </w:tcPr>
+          <w:p>
+            <w:pPr>
+              <w:rPr>
+                <w:lang w:val="en-US"/>
+              </w:rPr>
+            </w:pPr>
+            <w:r>
+              <w:rPr>
+                <w:color w:val="FF0000"/>
+              </w:rPr>
+              <w:t>Switch to </w:t>
+            </w:r>
+            <w:r>
+              <w:rPr>
+                <w:rFonts w:ascii="Courier New" w:hAnsi="Courier New" w:cs="Courier New"/>
+                <w:color w:val="FF0000"/>
+                <w:u w:val="single"/>
+              </w:rPr>
+              <w:t>E</w:t>
+            </w:r>
+            <w:r>
+              <w:rPr>
+                <w:rFonts w:ascii="Courier New" w:hAnsi="Courier New" w:cs="Courier New"/>
+                <w:color w:val="FF0000"/>
+              </w:rPr>
+              <w:t>quipment</w:t>
+            </w:r>
+            <w:r>
+              <w:rPr>
+                <w:rFonts w:ascii="Courier New" w:hAnsi="Courier New" w:cs="Courier New"/>
+                <w:color w:val="FF0000"/>
+                <w:lang w:val="en-US"/>
               </w:rPr>
               <w:t xml:space="preserve"> </w:t>
             </w:r>
-            <w:proofErr w:type="spellStart"/>
-            <w:r>
-              <w:rPr>
-                <w:color w:val="FF0000"/>
-              </w:rPr>
-              <w:t>to</w:t>
-            </w:r>
-            <w:proofErr w:type="spellEnd"/>
-            <w:r>
-              <w:rPr>
+            <w:r>
+              <w:rPr>
+                <w:color w:val="FF0000"/>
+              </w:rPr>
+              <w:t>tab page</w:t>
+            </w:r>
+            <w:r>
+              <w:rPr>
+                <w:color w:val="FF0000"/>
+                <w:lang w:val="en-US"/>
+              </w:rPr>
+              <w:t xml:space="preserve"> - removed</w:t>
+            </w:r>
+          </w:p>
+        </w:tc>
+      </w:tr>
+      <w:tr>
+        <w:tc>
+          <w:tcPr>
+            <w:tcW w:w="1951" w:type="dxa"/>
+          </w:tcPr>
+          <w:p>
+            <w:pPr>
+              <w:rPr>
+                <w:lang w:val="en-US"/>
+              </w:rPr>
+            </w:pPr>
+            <w:r>
+              <w:rPr>
+                <w:rFonts w:ascii="Courier New" w:hAnsi="Courier New" w:cs="Courier New"/>
+                <w:color w:val="FF0000"/>
+              </w:rPr>
+              <w:t>Alt+</w:t>
+            </w:r>
+            <w:r>
+              <w:rPr>
+                <w:rFonts w:ascii="Courier New" w:hAnsi="Courier New" w:cs="Courier New"/>
+                <w:color w:val="FF0000"/>
+                <w:lang w:val="en-US"/>
+              </w:rPr>
+              <w:t>S</w:t>
+            </w:r>
+          </w:p>
+        </w:tc>
+        <w:tc>
+          <w:tcPr>
+            <w:tcW w:w="7655" w:type="dxa"/>
+          </w:tcPr>
+          <w:p>
+            <w:pPr>
+              <w:rPr>
+                <w:lang w:val="en-US"/>
+              </w:rPr>
+            </w:pPr>
+            <w:r>
+              <w:rPr>
+                <w:color w:val="FF0000"/>
+              </w:rPr>
+              <w:t>Switch to </w:t>
+            </w:r>
+            <w:r>
+              <w:rPr>
+                <w:rFonts w:ascii="Courier New" w:hAnsi="Courier New" w:cs="Courier New"/>
+                <w:color w:val="FF0000"/>
+              </w:rPr>
+              <w:t xml:space="preserve">Application </w:t>
+            </w:r>
+            <w:r>
+              <w:rPr>
+                <w:rFonts w:ascii="Courier New" w:hAnsi="Courier New" w:cs="Courier New"/>
+                <w:color w:val="FF0000"/>
+                <w:u w:val="single"/>
+              </w:rPr>
+              <w:t>S</w:t>
+            </w:r>
+            <w:r>
+              <w:rPr>
+                <w:rFonts w:ascii="Courier New" w:hAnsi="Courier New" w:cs="Courier New"/>
+                <w:color w:val="FF0000"/>
+              </w:rPr>
+              <w:t>ignals</w:t>
+            </w:r>
+            <w:r>
+              <w:rPr>
+                <w:iCs/>
                 <w:color w:val="FF0000"/>
               </w:rPr>
               <w:t> </w:t>
             </w:r>
-            <w:proofErr w:type="spellStart"/>
+            <w:r>
+              <w:rPr>
+                <w:color w:val="FF0000"/>
+              </w:rPr>
+              <w:t>tab page   </w:t>
+            </w:r>
+            <w:r>
+              <w:rPr>
+                <w:color w:val="FF0000"/>
+                <w:lang w:val="en-US"/>
+              </w:rPr>
+              <w:t>- removed</w:t>
+            </w:r>
+          </w:p>
+        </w:tc>
+      </w:tr>
+      <w:tr>
+        <w:tc>
+          <w:tcPr>
+            <w:tcW w:w="1951" w:type="dxa"/>
+          </w:tcPr>
+          <w:p>
+            <w:pPr>
+              <w:rPr>
+                <w:lang w:val="en-US"/>
+              </w:rPr>
+            </w:pPr>
             <w:r>
               <w:rPr>
                 <w:rFonts w:ascii="Courier New" w:hAnsi="Courier New" w:cs="Courier New"/>
                 <w:color w:val="FF0000"/>
+              </w:rPr>
+              <w:t>Alt+</w:t>
+            </w:r>
+            <w:r>
+              <w:rPr>
+                <w:rFonts w:ascii="Courier New" w:hAnsi="Courier New" w:cs="Courier New"/>
+                <w:color w:val="FF0000"/>
+                <w:lang w:val="en-US"/>
+              </w:rPr>
+              <w:t>L</w:t>
+            </w:r>
+          </w:p>
+        </w:tc>
+        <w:tc>
+          <w:tcPr>
+            <w:tcW w:w="7655" w:type="dxa"/>
+          </w:tcPr>
+          <w:p>
+            <w:pPr>
+              <w:rPr>
+                <w:lang w:val="en-US"/>
+              </w:rPr>
+            </w:pPr>
+            <w:r>
+              <w:rPr>
+                <w:color w:val="FF0000"/>
+              </w:rPr>
+              <w:t>Switch to </w:t>
+            </w:r>
+            <w:r>
+              <w:rPr>
+                <w:rFonts w:ascii="Courier New" w:hAnsi="Courier New" w:cs="Courier New"/>
+                <w:color w:val="FF0000"/>
+              </w:rPr>
+              <w:t xml:space="preserve">Application </w:t>
+            </w:r>
+            <w:r>
+              <w:rPr>
+                <w:rFonts w:ascii="Courier New" w:hAnsi="Courier New" w:cs="Courier New"/>
+                <w:color w:val="FF0000"/>
                 <w:u w:val="single"/>
               </w:rPr>
-              <w:t>E</w:t>
+              <w:t>L</w:t>
             </w:r>
             <w:r>
               <w:rPr>
                 <w:rFonts w:ascii="Courier New" w:hAnsi="Courier New" w:cs="Courier New"/>
                 <w:color w:val="FF0000"/>
               </w:rPr>
-              <w:t>quipment</w:t>
-            </w:r>
-            <w:proofErr w:type="spellEnd"/>
+              <w:t>ogic</w:t>
+            </w:r>
+            <w:r>
+              <w:rPr>
+                <w:iCs/>
+                <w:color w:val="FF0000"/>
+              </w:rPr>
+              <w:t> </w:t>
+            </w:r>
+            <w:r>
+              <w:rPr>
+                <w:color w:val="FF0000"/>
+              </w:rPr>
+              <w:t>tab page   </w:t>
+            </w:r>
+            <w:r>
+              <w:rPr>
+                <w:color w:val="FF0000"/>
+                <w:lang w:val="en-US"/>
+              </w:rPr>
+              <w:t>- removed</w:t>
+            </w:r>
+          </w:p>
+        </w:tc>
+      </w:tr>
+      <w:tr>
+        <w:tc>
+          <w:tcPr>
+            <w:tcW w:w="1951" w:type="dxa"/>
+          </w:tcPr>
+          <w:p>
+            <w:pPr>
+              <w:rPr>
+                <w:lang w:val="en-US"/>
+              </w:rPr>
+            </w:pPr>
             <w:r>
               <w:rPr>
                 <w:rFonts w:ascii="Courier New" w:hAnsi="Courier New" w:cs="Courier New"/>
                 <w:color w:val="FF0000"/>
-                <w:lang w:val="en-US"/>
-              </w:rPr>
-              <w:t xml:space="preserve"> </w:t>
-            </w:r>
-            <w:proofErr w:type="spellStart"/>
-            <w:r>
-              <w:rPr>
-                <w:color w:val="FF0000"/>
-              </w:rPr>
-              <w:t>tab</w:t>
-            </w:r>
-            <w:proofErr w:type="spellEnd"/>
-            <w:r>
-              <w:rPr>
-                <w:color w:val="FF0000"/>
-              </w:rPr>
-              <w:t xml:space="preserve"> </w:t>
-            </w:r>
-            <w:proofErr w:type="spellStart"/>
-            <w:r>
-              <w:rPr>
-                <w:color w:val="FF0000"/>
-              </w:rPr>
-              <w:t>page</w:t>
-            </w:r>
-            <w:proofErr w:type="spellEnd"/>
+              </w:rPr>
+              <w:t>Alt+</w:t>
+            </w:r>
+            <w:r>
+              <w:rPr>
+                <w:rFonts w:ascii="Courier New" w:hAnsi="Courier New" w:cs="Courier New"/>
+                <w:color w:val="FF0000"/>
+                <w:lang w:val="en-US"/>
+              </w:rPr>
+              <w:t>M</w:t>
+            </w:r>
+          </w:p>
+        </w:tc>
+        <w:tc>
+          <w:tcPr>
+            <w:tcW w:w="7655" w:type="dxa"/>
+          </w:tcPr>
+          <w:p>
+            <w:pPr>
+              <w:rPr>
+                <w:lang w:val="en-US"/>
+              </w:rPr>
+            </w:pPr>
+            <w:r>
+              <w:rPr>
+                <w:color w:val="FF0000"/>
+              </w:rPr>
+              <w:t>Switch to </w:t>
+            </w:r>
+            <w:r>
+              <w:rPr>
+                <w:rFonts w:ascii="Courier New" w:hAnsi="Courier New" w:cs="Courier New"/>
+                <w:color w:val="FF0000"/>
+                <w:u w:val="single"/>
+              </w:rPr>
+              <w:t>M</w:t>
+            </w:r>
+            <w:r>
+              <w:rPr>
+                <w:rFonts w:ascii="Courier New" w:hAnsi="Courier New" w:cs="Courier New"/>
+                <w:color w:val="FF0000"/>
+              </w:rPr>
+              <w:t>onitor Schemas</w:t>
+            </w:r>
+            <w:r>
+              <w:rPr>
+                <w:iCs/>
+                <w:color w:val="FF0000"/>
+              </w:rPr>
+              <w:t> </w:t>
+            </w:r>
+            <w:r>
+              <w:rPr>
+                <w:color w:val="FF0000"/>
+              </w:rPr>
+              <w:t>tab page</w:t>
+            </w:r>
             <w:r>
               <w:rPr>
                 <w:color w:val="FF0000"/>
@@ -309,7 +517,6 @@
                 <w:lang w:val="en-US"/>
               </w:rPr>
             </w:pPr>
-            <w:proofErr w:type="spellStart"/>
             <w:r>
               <w:rPr>
                 <w:rFonts w:ascii="Courier New" w:hAnsi="Courier New" w:cs="Courier New"/>
@@ -317,533 +524,60 @@
               </w:rPr>
               <w:t>Alt+</w:t>
             </w:r>
-            <w:proofErr w:type="spellEnd"/>
             <w:r>
               <w:rPr>
                 <w:rFonts w:ascii="Courier New" w:hAnsi="Courier New" w:cs="Courier New"/>
                 <w:color w:val="FF0000"/>
                 <w:lang w:val="en-US"/>
               </w:rPr>
-              <w:t>S</w:t>
-            </w:r>
-          </w:p>
-        </w:tc>
-        <w:tc>
-          <w:tcPr>
-            <w:tcW w:w="7655" w:type="dxa"/>
-          </w:tcPr>
-          <w:p>
-            <w:pPr>
-              <w:rPr>
-                <w:lang w:val="en-US"/>
-              </w:rPr>
-            </w:pPr>
-            <w:proofErr w:type="spellStart"/>
-            <w:r>
-              <w:rPr>
-                <w:color w:val="FF0000"/>
-              </w:rPr>
-              <w:t>Switch</w:t>
-            </w:r>
-            <w:proofErr w:type="spellEnd"/>
-            <w:r>
-              <w:rPr>
-                <w:color w:val="FF0000"/>
-              </w:rPr>
-              <w:t xml:space="preserve"> </w:t>
-            </w:r>
-            <w:proofErr w:type="spellStart"/>
-            <w:r>
-              <w:rPr>
-                <w:color w:val="FF0000"/>
-              </w:rPr>
-              <w:t>to</w:t>
-            </w:r>
-            <w:proofErr w:type="spellEnd"/>
-            <w:r>
-              <w:rPr>
+              <w:t>T</w:t>
+            </w:r>
+          </w:p>
+        </w:tc>
+        <w:tc>
+          <w:tcPr>
+            <w:tcW w:w="7655" w:type="dxa"/>
+          </w:tcPr>
+          <w:p>
+            <w:pPr>
+              <w:rPr>
+                <w:lang w:val="en-US"/>
+              </w:rPr>
+            </w:pPr>
+            <w:r>
+              <w:rPr>
+                <w:color w:val="FF0000"/>
+              </w:rPr>
+              <w:t>Switch to </w:t>
+            </w:r>
+            <w:r>
+              <w:rPr>
+                <w:rFonts w:ascii="Courier New" w:hAnsi="Courier New" w:cs="Courier New"/>
+                <w:color w:val="FF0000"/>
+                <w:u w:val="single"/>
+              </w:rPr>
+              <w:t>T</w:t>
+            </w:r>
+            <w:r>
+              <w:rPr>
+                <w:rFonts w:ascii="Courier New" w:hAnsi="Courier New" w:cs="Courier New"/>
+                <w:color w:val="FF0000"/>
+              </w:rPr>
+              <w:t>ools</w:t>
+            </w:r>
+            <w:r>
+              <w:rPr>
+                <w:iCs/>
                 <w:color w:val="FF0000"/>
               </w:rPr>
               <w:t> </w:t>
             </w:r>
-            <w:proofErr w:type="spellStart"/>
-            <w:r>
-              <w:rPr>
-                <w:rFonts w:ascii="Courier New" w:hAnsi="Courier New" w:cs="Courier New"/>
-                <w:color w:val="FF0000"/>
-              </w:rPr>
-              <w:t>Application</w:t>
-            </w:r>
-            <w:proofErr w:type="spellEnd"/>
-            <w:r>
-              <w:rPr>
-                <w:rFonts w:ascii="Courier New" w:hAnsi="Courier New" w:cs="Courier New"/>
-                <w:color w:val="FF0000"/>
-              </w:rPr>
-              <w:t xml:space="preserve"> </w:t>
-            </w:r>
-            <w:proofErr w:type="spellStart"/>
-            <w:r>
-              <w:rPr>
-                <w:rFonts w:ascii="Courier New" w:hAnsi="Courier New" w:cs="Courier New"/>
-                <w:color w:val="FF0000"/>
-                <w:u w:val="single"/>
-              </w:rPr>
-              <w:t>S</w:t>
-            </w:r>
-            <w:r>
-              <w:rPr>
-                <w:rFonts w:ascii="Courier New" w:hAnsi="Courier New" w:cs="Courier New"/>
-                <w:color w:val="FF0000"/>
-              </w:rPr>
-              <w:t>ignals</w:t>
-            </w:r>
-            <w:proofErr w:type="spellEnd"/>
-            <w:r>
-              <w:rPr>
-                <w:iCs/>
-                <w:color w:val="FF0000"/>
-              </w:rPr>
-              <w:t> </w:t>
-            </w:r>
-            <w:proofErr w:type="spellStart"/>
-            <w:r>
-              <w:rPr>
-                <w:color w:val="FF0000"/>
-              </w:rPr>
-              <w:t>tab</w:t>
-            </w:r>
-            <w:proofErr w:type="spellEnd"/>
-            <w:r>
-              <w:rPr>
-                <w:color w:val="FF0000"/>
-              </w:rPr>
-              <w:t xml:space="preserve"> </w:t>
-            </w:r>
-            <w:proofErr w:type="spellStart"/>
-            <w:r>
-              <w:rPr>
-                <w:color w:val="FF0000"/>
-              </w:rPr>
-              <w:t>page</w:t>
-            </w:r>
-            <w:proofErr w:type="spellEnd"/>
-            <w:r>
-              <w:rPr>
-                <w:color w:val="FF0000"/>
-              </w:rPr>
-              <w:t>   </w:t>
-            </w:r>
-            <w:r>
-              <w:rPr>
-                <w:color w:val="FF0000"/>
-                <w:lang w:val="en-US"/>
-              </w:rPr>
-              <w:t>- removed</w:t>
-            </w:r>
-          </w:p>
-        </w:tc>
-      </w:tr>
-      <w:tr>
-        <w:tc>
-          <w:tcPr>
-            <w:tcW w:w="1951" w:type="dxa"/>
-          </w:tcPr>
-          <w:p>
-            <w:pPr>
-              <w:rPr>
-                <w:lang w:val="en-US"/>
-              </w:rPr>
-            </w:pPr>
-            <w:proofErr w:type="spellStart"/>
-            <w:r>
-              <w:rPr>
-                <w:rFonts w:ascii="Courier New" w:hAnsi="Courier New" w:cs="Courier New"/>
-                <w:color w:val="FF0000"/>
-              </w:rPr>
-              <w:t>Alt+</w:t>
-            </w:r>
-            <w:proofErr w:type="spellEnd"/>
-            <w:r>
-              <w:rPr>
-                <w:rFonts w:ascii="Courier New" w:hAnsi="Courier New" w:cs="Courier New"/>
-                <w:color w:val="FF0000"/>
-                <w:lang w:val="en-US"/>
-              </w:rPr>
-              <w:t>L</w:t>
-            </w:r>
-          </w:p>
-        </w:tc>
-        <w:tc>
-          <w:tcPr>
-            <w:tcW w:w="7655" w:type="dxa"/>
-          </w:tcPr>
-          <w:p>
-            <w:pPr>
-              <w:rPr>
-                <w:lang w:val="en-US"/>
-              </w:rPr>
-            </w:pPr>
-            <w:proofErr w:type="spellStart"/>
-            <w:r>
-              <w:rPr>
-                <w:color w:val="FF0000"/>
-              </w:rPr>
-              <w:t>Switch</w:t>
-            </w:r>
-            <w:proofErr w:type="spellEnd"/>
-            <w:r>
-              <w:rPr>
-                <w:color w:val="FF0000"/>
-              </w:rPr>
-              <w:t xml:space="preserve"> </w:t>
-            </w:r>
-            <w:proofErr w:type="spellStart"/>
-            <w:r>
-              <w:rPr>
-                <w:color w:val="FF0000"/>
-              </w:rPr>
-              <w:t>to</w:t>
-            </w:r>
-            <w:proofErr w:type="spellEnd"/>
-            <w:r>
-              <w:rPr>
-                <w:color w:val="FF0000"/>
-              </w:rPr>
-              <w:t> </w:t>
-            </w:r>
-            <w:proofErr w:type="spellStart"/>
-            <w:r>
-              <w:rPr>
-                <w:rFonts w:ascii="Courier New" w:hAnsi="Courier New" w:cs="Courier New"/>
-                <w:color w:val="FF0000"/>
-              </w:rPr>
-              <w:t>Application</w:t>
-            </w:r>
-            <w:proofErr w:type="spellEnd"/>
-            <w:r>
-              <w:rPr>
-                <w:rFonts w:ascii="Courier New" w:hAnsi="Courier New" w:cs="Courier New"/>
-                <w:color w:val="FF0000"/>
-              </w:rPr>
-              <w:t xml:space="preserve"> </w:t>
-            </w:r>
-            <w:proofErr w:type="spellStart"/>
-            <w:r>
-              <w:rPr>
-                <w:rFonts w:ascii="Courier New" w:hAnsi="Courier New" w:cs="Courier New"/>
-                <w:color w:val="FF0000"/>
-                <w:u w:val="single"/>
-              </w:rPr>
-              <w:t>L</w:t>
-            </w:r>
-            <w:r>
-              <w:rPr>
-                <w:rFonts w:ascii="Courier New" w:hAnsi="Courier New" w:cs="Courier New"/>
-                <w:color w:val="FF0000"/>
-              </w:rPr>
-              <w:t>ogic</w:t>
-            </w:r>
-            <w:proofErr w:type="spellEnd"/>
-            <w:r>
-              <w:rPr>
-                <w:iCs/>
-                <w:color w:val="FF0000"/>
-              </w:rPr>
-              <w:t> </w:t>
-            </w:r>
-            <w:proofErr w:type="spellStart"/>
-            <w:r>
-              <w:rPr>
-                <w:color w:val="FF0000"/>
-              </w:rPr>
-              <w:t>tab</w:t>
-            </w:r>
-            <w:proofErr w:type="spellEnd"/>
-            <w:r>
-              <w:rPr>
-                <w:color w:val="FF0000"/>
-              </w:rPr>
-              <w:t xml:space="preserve"> </w:t>
-            </w:r>
-            <w:proofErr w:type="spellStart"/>
-            <w:r>
-              <w:rPr>
-                <w:color w:val="FF0000"/>
-              </w:rPr>
-              <w:t>page</w:t>
-            </w:r>
-            <w:proofErr w:type="spellEnd"/>
-            <w:r>
-              <w:rPr>
-                <w:color w:val="FF0000"/>
-              </w:rPr>
-              <w:t>   </w:t>
-            </w:r>
-            <w:r>
-              <w:rPr>
-                <w:color w:val="FF0000"/>
-                <w:lang w:val="en-US"/>
-              </w:rPr>
-              <w:t>- removed</w:t>
-            </w:r>
-          </w:p>
-        </w:tc>
-      </w:tr>
-      <w:tr>
-        <w:tc>
-          <w:tcPr>
-            <w:tcW w:w="1951" w:type="dxa"/>
-          </w:tcPr>
-          <w:p>
-            <w:pPr>
-              <w:rPr>
-                <w:lang w:val="en-US"/>
-              </w:rPr>
-            </w:pPr>
-            <w:proofErr w:type="spellStart"/>
-            <w:r>
-              <w:rPr>
-                <w:rFonts w:ascii="Courier New" w:hAnsi="Courier New" w:cs="Courier New"/>
-                <w:color w:val="FF0000"/>
-              </w:rPr>
-              <w:t>Alt+</w:t>
-            </w:r>
-            <w:proofErr w:type="spellEnd"/>
-            <w:r>
-              <w:rPr>
-                <w:rFonts w:ascii="Courier New" w:hAnsi="Courier New" w:cs="Courier New"/>
-                <w:color w:val="FF0000"/>
-                <w:lang w:val="en-US"/>
-              </w:rPr>
-              <w:t>M</w:t>
-            </w:r>
-          </w:p>
-        </w:tc>
-        <w:tc>
-          <w:tcPr>
-            <w:tcW w:w="7655" w:type="dxa"/>
-          </w:tcPr>
-          <w:p>
-            <w:pPr>
-              <w:rPr>
-                <w:lang w:val="en-US"/>
-              </w:rPr>
-            </w:pPr>
-            <w:proofErr w:type="spellStart"/>
-            <w:r>
-              <w:rPr>
-                <w:color w:val="FF0000"/>
-              </w:rPr>
-              <w:t>Switch</w:t>
-            </w:r>
-            <w:proofErr w:type="spellEnd"/>
-            <w:r>
-              <w:rPr>
-                <w:color w:val="FF0000"/>
-              </w:rPr>
-              <w:t xml:space="preserve"> </w:t>
-            </w:r>
-            <w:proofErr w:type="spellStart"/>
-            <w:r>
-              <w:rPr>
-                <w:color w:val="FF0000"/>
-              </w:rPr>
-              <w:t>to</w:t>
-            </w:r>
-            <w:proofErr w:type="spellEnd"/>
-            <w:r>
-              <w:rPr>
-                <w:color w:val="FF0000"/>
-              </w:rPr>
-              <w:t> </w:t>
-            </w:r>
-            <w:proofErr w:type="spellStart"/>
-            <w:r>
-              <w:rPr>
-                <w:rFonts w:ascii="Courier New" w:hAnsi="Courier New" w:cs="Courier New"/>
-                <w:color w:val="FF0000"/>
-                <w:u w:val="single"/>
-              </w:rPr>
-              <w:t>M</w:t>
-            </w:r>
-            <w:r>
-              <w:rPr>
-                <w:rFonts w:ascii="Courier New" w:hAnsi="Courier New" w:cs="Courier New"/>
-                <w:color w:val="FF0000"/>
-              </w:rPr>
-              <w:t>onitor</w:t>
-            </w:r>
-            <w:proofErr w:type="spellEnd"/>
-            <w:r>
-              <w:rPr>
-                <w:rFonts w:ascii="Courier New" w:hAnsi="Courier New" w:cs="Courier New"/>
-                <w:color w:val="FF0000"/>
-              </w:rPr>
-              <w:t xml:space="preserve"> </w:t>
-            </w:r>
-            <w:proofErr w:type="spellStart"/>
-            <w:r>
-              <w:rPr>
-                <w:rFonts w:ascii="Courier New" w:hAnsi="Courier New" w:cs="Courier New"/>
-                <w:color w:val="FF0000"/>
-              </w:rPr>
-              <w:t>Schemas</w:t>
-            </w:r>
-            <w:proofErr w:type="spellEnd"/>
-            <w:r>
-              <w:rPr>
-                <w:iCs/>
-                <w:color w:val="FF0000"/>
-              </w:rPr>
-              <w:t> </w:t>
-            </w:r>
-            <w:proofErr w:type="spellStart"/>
-            <w:r>
-              <w:rPr>
-                <w:color w:val="FF0000"/>
-              </w:rPr>
-              <w:t>tab</w:t>
-            </w:r>
-            <w:proofErr w:type="spellEnd"/>
-            <w:r>
-              <w:rPr>
-                <w:color w:val="FF0000"/>
-              </w:rPr>
-              <w:t xml:space="preserve"> </w:t>
-            </w:r>
-            <w:proofErr w:type="spellStart"/>
-            <w:r>
-              <w:rPr>
-                <w:color w:val="FF0000"/>
-              </w:rPr>
-              <w:t>page</w:t>
-            </w:r>
-            <w:proofErr w:type="spellEnd"/>
-            <w:r>
-              <w:rPr>
-                <w:color w:val="FF0000"/>
-                <w:lang w:val="en-US"/>
-              </w:rPr>
-              <w:t xml:space="preserve"> - removed</w:t>
-            </w:r>
-          </w:p>
-        </w:tc>
-      </w:tr>
-      <w:tr>
-        <w:tc>
-          <w:tcPr>
-            <w:tcW w:w="1951" w:type="dxa"/>
-          </w:tcPr>
-          <w:p>
-            <w:pPr>
-              <w:rPr>
-                <w:lang w:val="en-US"/>
-              </w:rPr>
-            </w:pPr>
-            <w:proofErr w:type="spellStart"/>
-            <w:r>
-              <w:rPr>
-                <w:rFonts w:ascii="Courier New" w:hAnsi="Courier New" w:cs="Courier New"/>
-                <w:color w:val="FF0000"/>
-              </w:rPr>
-              <w:t>Alt+</w:t>
-            </w:r>
-            <w:proofErr w:type="spellEnd"/>
-            <w:r>
-              <w:rPr>
-                <w:rFonts w:ascii="Courier New" w:hAnsi="Courier New" w:cs="Courier New"/>
-                <w:color w:val="FF0000"/>
-                <w:lang w:val="en-US"/>
-              </w:rPr>
-              <w:t>T</w:t>
-            </w:r>
-          </w:p>
-        </w:tc>
-        <w:tc>
-          <w:tcPr>
-            <w:tcW w:w="7655" w:type="dxa"/>
-          </w:tcPr>
-          <w:p>
-            <w:pPr>
-              <w:rPr>
-                <w:lang w:val="en-US"/>
-              </w:rPr>
-            </w:pPr>
-            <w:proofErr w:type="spellStart"/>
-            <w:r>
-              <w:rPr>
-                <w:color w:val="FF0000"/>
-              </w:rPr>
-              <w:t>Switch</w:t>
-            </w:r>
-            <w:proofErr w:type="spellEnd"/>
-            <w:r>
-              <w:rPr>
-                <w:color w:val="FF0000"/>
-              </w:rPr>
-              <w:t xml:space="preserve"> </w:t>
-            </w:r>
-            <w:proofErr w:type="spellStart"/>
-            <w:r>
-              <w:rPr>
-                <w:color w:val="FF0000"/>
-              </w:rPr>
-              <w:t>to</w:t>
-            </w:r>
-            <w:proofErr w:type="spellEnd"/>
-            <w:r>
-              <w:rPr>
-                <w:color w:val="FF0000"/>
-              </w:rPr>
-              <w:t> </w:t>
-            </w:r>
-            <w:proofErr w:type="spellStart"/>
-            <w:r>
-              <w:rPr>
-                <w:rFonts w:ascii="Courier New" w:hAnsi="Courier New" w:cs="Courier New"/>
-                <w:color w:val="FF0000"/>
-                <w:u w:val="single"/>
-              </w:rPr>
-              <w:t>T</w:t>
-            </w:r>
-            <w:r>
-              <w:rPr>
-                <w:rFonts w:ascii="Courier New" w:hAnsi="Courier New" w:cs="Courier New"/>
-                <w:color w:val="FF0000"/>
-              </w:rPr>
-              <w:t>ools</w:t>
-            </w:r>
-            <w:proofErr w:type="spellEnd"/>
-            <w:r>
-              <w:rPr>
-                <w:iCs/>
-                <w:color w:val="FF0000"/>
-              </w:rPr>
-              <w:t> </w:t>
-            </w:r>
-            <w:proofErr w:type="spellStart"/>
-            <w:r>
-              <w:rPr>
-                <w:color w:val="FF0000"/>
-              </w:rPr>
-              <w:t>tab</w:t>
-            </w:r>
-            <w:proofErr w:type="spellEnd"/>
-            <w:r>
-              <w:rPr>
-                <w:color w:val="FF0000"/>
-              </w:rPr>
-              <w:t xml:space="preserve"> </w:t>
-            </w:r>
-            <w:proofErr w:type="spellStart"/>
-            <w:r>
-              <w:rPr>
-                <w:color w:val="FF0000"/>
-              </w:rPr>
-              <w:t>page</w:t>
-            </w:r>
-            <w:proofErr w:type="spellEnd"/>
+            <w:r>
+              <w:rPr>
+                <w:color w:val="FF0000"/>
+              </w:rPr>
+              <w:t>tab page</w:t>
+            </w:r>
             <w:r>
               <w:rPr>
                 <w:color w:val="FF0000"/>
@@ -972,14 +706,12 @@
                 <w:lang w:val="en-US"/>
               </w:rPr>
             </w:pPr>
-            <w:proofErr w:type="spellStart"/>
             <w:r>
               <w:rPr>
                 <w:lang w:val="en-US"/>
               </w:rPr>
               <w:t>Refrest</w:t>
             </w:r>
-            <w:proofErr w:type="spellEnd"/>
           </w:p>
         </w:tc>
       </w:tr>
@@ -1076,14 +808,12 @@
                 <w:lang w:val="en-US"/>
               </w:rPr>
             </w:pPr>
-            <w:proofErr w:type="spellStart"/>
             <w:r>
               <w:rPr>
                 <w:lang w:val="en-US"/>
               </w:rPr>
               <w:t>Ctrl+C</w:t>
             </w:r>
-            <w:proofErr w:type="spellEnd"/>
           </w:p>
         </w:tc>
         <w:tc>
@@ -1116,14 +846,12 @@
                 <w:lang w:val="en-US"/>
               </w:rPr>
             </w:pPr>
-            <w:proofErr w:type="spellStart"/>
             <w:r>
               <w:rPr>
                 <w:lang w:val="en-US"/>
               </w:rPr>
               <w:t>Ctrl+V</w:t>
             </w:r>
-            <w:proofErr w:type="spellEnd"/>
           </w:p>
         </w:tc>
         <w:tc>
@@ -1560,14 +1288,12 @@
                 <w:lang w:val="en-US"/>
               </w:rPr>
             </w:pPr>
-            <w:proofErr w:type="spellStart"/>
             <w:r>
               <w:rPr>
                 <w:lang w:val="en-US"/>
               </w:rPr>
               <w:t>Ctrl+N</w:t>
             </w:r>
-            <w:proofErr w:type="spellEnd"/>
           </w:p>
         </w:tc>
         <w:tc>
@@ -1638,7 +1364,6 @@
                 <w:lang w:val="en-US"/>
               </w:rPr>
             </w:pPr>
-            <w:proofErr w:type="spellStart"/>
             <w:r>
               <w:rPr>
                 <w:lang w:val="en-US"/>
@@ -1651,7 +1376,6 @@
               </w:rPr>
               <w:t>F</w:t>
             </w:r>
-            <w:proofErr w:type="spellEnd"/>
           </w:p>
         </w:tc>
         <w:tc>
@@ -2062,14 +1786,12 @@
                 <w:lang w:val="en-US"/>
               </w:rPr>
             </w:pPr>
-            <w:proofErr w:type="spellStart"/>
             <w:r>
               <w:rPr>
                 <w:lang w:val="en-US"/>
               </w:rPr>
               <w:t>Ctrl+I</w:t>
             </w:r>
-            <w:proofErr w:type="spellEnd"/>
           </w:p>
         </w:tc>
         <w:tc>
@@ -2102,14 +1824,12 @@
                 <w:lang w:val="en-US"/>
               </w:rPr>
             </w:pPr>
-            <w:proofErr w:type="spellStart"/>
             <w:r>
               <w:rPr>
                 <w:lang w:val="en-US"/>
               </w:rPr>
               <w:t>Alt+D</w:t>
             </w:r>
-            <w:proofErr w:type="spellEnd"/>
           </w:p>
         </w:tc>
         <w:tc>
@@ -2142,14 +1862,12 @@
                 <w:lang w:val="en-US"/>
               </w:rPr>
             </w:pPr>
-            <w:proofErr w:type="spellStart"/>
             <w:r>
               <w:rPr>
                 <w:lang w:val="en-US"/>
               </w:rPr>
               <w:t>Ctrl+S</w:t>
             </w:r>
-            <w:proofErr w:type="spellEnd"/>
           </w:p>
         </w:tc>
         <w:tc>
@@ -2182,19 +1900,11 @@
                 <w:lang w:val="en-US"/>
               </w:rPr>
             </w:pPr>
-            <w:proofErr w:type="spellStart"/>
-            <w:r>
-              <w:rPr>
-                <w:lang w:val="en-US"/>
-              </w:rPr>
-              <w:t>Ctrl+W</w:t>
-            </w:r>
-            <w:proofErr w:type="spellEnd"/>
-            <w:r>
-              <w:rPr>
-                <w:lang w:val="en-US"/>
-              </w:rPr>
-              <w:t>, Ctrl+F4</w:t>
+            <w:r>
+              <w:rPr>
+                <w:lang w:val="en-US"/>
+              </w:rPr>
+              <w:t>Ctrl+W, Ctrl+F4</w:t>
             </w:r>
           </w:p>
         </w:tc>
@@ -2228,14 +1938,12 @@
                 <w:lang w:val="en-US"/>
               </w:rPr>
             </w:pPr>
-            <w:proofErr w:type="spellStart"/>
             <w:r>
               <w:rPr>
                 <w:lang w:val="en-US"/>
               </w:rPr>
               <w:t>Ctrl+Z</w:t>
             </w:r>
-            <w:proofErr w:type="spellEnd"/>
           </w:p>
         </w:tc>
         <w:tc>
@@ -2268,14 +1976,12 @@
                 <w:lang w:val="en-US"/>
               </w:rPr>
             </w:pPr>
-            <w:proofErr w:type="spellStart"/>
             <w:r>
               <w:rPr>
                 <w:lang w:val="en-US"/>
               </w:rPr>
               <w:t>Ctrl+Y</w:t>
             </w:r>
-            <w:proofErr w:type="spellEnd"/>
           </w:p>
         </w:tc>
         <w:tc>
@@ -2308,14 +2014,12 @@
                 <w:lang w:val="ru-RU"/>
               </w:rPr>
             </w:pPr>
-            <w:proofErr w:type="spellStart"/>
             <w:r>
               <w:rPr>
                 <w:lang w:val="en-US"/>
               </w:rPr>
               <w:t>Ctrl+A</w:t>
             </w:r>
-            <w:proofErr w:type="spellEnd"/>
           </w:p>
         </w:tc>
         <w:tc>
@@ -2348,14 +2052,12 @@
                 <w:lang w:val="en-US"/>
               </w:rPr>
             </w:pPr>
-            <w:proofErr w:type="spellStart"/>
             <w:r>
               <w:rPr>
                 <w:lang w:val="en-US"/>
               </w:rPr>
               <w:t>Ctrl+X</w:t>
             </w:r>
-            <w:proofErr w:type="spellEnd"/>
           </w:p>
         </w:tc>
         <w:tc>
@@ -2388,14 +2090,12 @@
                 <w:lang w:val="en-US"/>
               </w:rPr>
             </w:pPr>
-            <w:proofErr w:type="spellStart"/>
             <w:r>
               <w:rPr>
                 <w:lang w:val="en-US"/>
               </w:rPr>
               <w:t>Ctrl+C</w:t>
             </w:r>
-            <w:proofErr w:type="spellEnd"/>
           </w:p>
         </w:tc>
         <w:tc>
@@ -2428,14 +2128,12 @@
                 <w:lang w:val="en-US"/>
               </w:rPr>
             </w:pPr>
-            <w:proofErr w:type="spellStart"/>
             <w:r>
               <w:rPr>
                 <w:lang w:val="en-US"/>
               </w:rPr>
               <w:t>Ctrl+V</w:t>
             </w:r>
-            <w:proofErr w:type="spellEnd"/>
           </w:p>
         </w:tc>
         <w:tc>
@@ -2506,14 +2204,12 @@
                 <w:lang w:val="en-US"/>
               </w:rPr>
             </w:pPr>
-            <w:proofErr w:type="spellStart"/>
             <w:r>
               <w:rPr>
                 <w:lang w:val="en-US"/>
               </w:rPr>
               <w:t>Alt+Enter</w:t>
             </w:r>
-            <w:proofErr w:type="spellEnd"/>
           </w:p>
         </w:tc>
         <w:tc>
@@ -2546,14 +2242,12 @@
                 <w:lang w:val="en-US"/>
               </w:rPr>
             </w:pPr>
-            <w:proofErr w:type="spellStart"/>
             <w:r>
               <w:rPr>
                 <w:lang w:val="en-US"/>
               </w:rPr>
               <w:t>Alt+W</w:t>
             </w:r>
-            <w:proofErr w:type="spellEnd"/>
           </w:p>
         </w:tc>
         <w:tc>
@@ -2586,14 +2280,12 @@
                 <w:lang w:val="en-US"/>
               </w:rPr>
             </w:pPr>
-            <w:proofErr w:type="spellStart"/>
             <w:r>
               <w:rPr>
                 <w:lang w:val="en-US"/>
               </w:rPr>
               <w:t>Alt+H</w:t>
             </w:r>
-            <w:proofErr w:type="spellEnd"/>
           </w:p>
         </w:tc>
         <w:tc>
@@ -2626,14 +2318,12 @@
                 <w:lang w:val="en-US"/>
               </w:rPr>
             </w:pPr>
-            <w:proofErr w:type="spellStart"/>
             <w:r>
               <w:rPr>
                 <w:lang w:val="en-US"/>
               </w:rPr>
               <w:t>Ctrl+Home</w:t>
             </w:r>
-            <w:proofErr w:type="spellEnd"/>
           </w:p>
         </w:tc>
         <w:tc>
@@ -2661,14 +2351,12 @@
             <w:tcW w:w="1951" w:type="dxa"/>
           </w:tcPr>
           <w:p>
-            <w:proofErr w:type="spellStart"/>
             <w:r>
               <w:rPr>
                 <w:lang w:val="en-US"/>
               </w:rPr>
               <w:t>Ctrl+End</w:t>
             </w:r>
-            <w:proofErr w:type="spellEnd"/>
           </w:p>
         </w:tc>
         <w:tc>
@@ -2701,14 +2389,12 @@
                 <w:lang w:val="en-US"/>
               </w:rPr>
             </w:pPr>
-            <w:proofErr w:type="spellStart"/>
             <w:r>
               <w:rPr>
                 <w:lang w:val="en-US"/>
               </w:rPr>
               <w:t>Ctrl+PgUp</w:t>
             </w:r>
-            <w:proofErr w:type="spellEnd"/>
           </w:p>
         </w:tc>
         <w:tc>
@@ -2741,14 +2427,12 @@
                 <w:lang w:val="en-US"/>
               </w:rPr>
             </w:pPr>
-            <w:proofErr w:type="spellStart"/>
             <w:r>
               <w:rPr>
                 <w:lang w:val="en-US"/>
               </w:rPr>
               <w:t>Ctrl+PgDown</w:t>
             </w:r>
-            <w:proofErr w:type="spellEnd"/>
           </w:p>
         </w:tc>
         <w:tc>
@@ -2819,14 +2503,12 @@
                 <w:lang w:val="en-US"/>
               </w:rPr>
             </w:pPr>
-            <w:proofErr w:type="spellStart"/>
             <w:r>
               <w:rPr>
                 <w:lang w:val="en-US"/>
               </w:rPr>
               <w:t>Ctrl+L</w:t>
             </w:r>
-            <w:proofErr w:type="spellEnd"/>
           </w:p>
         </w:tc>
         <w:tc>
@@ -2859,14 +2541,12 @@
                 <w:lang w:val="en-US"/>
               </w:rPr>
             </w:pPr>
-            <w:proofErr w:type="spellStart"/>
             <w:r>
               <w:rPr>
                 <w:lang w:val="en-US"/>
               </w:rPr>
               <w:t>Ctrl+F</w:t>
             </w:r>
-            <w:proofErr w:type="spellEnd"/>
           </w:p>
         </w:tc>
         <w:tc>
@@ -3011,14 +2691,12 @@
                 <w:lang w:val="en-US"/>
               </w:rPr>
             </w:pPr>
-            <w:proofErr w:type="spellStart"/>
             <w:r>
               <w:rPr>
                 <w:lang w:val="en-US"/>
               </w:rPr>
               <w:t>Alt+N</w:t>
             </w:r>
-            <w:proofErr w:type="spellEnd"/>
           </w:p>
         </w:tc>
         <w:tc>
@@ -3051,14 +2729,12 @@
                 <w:lang w:val="en-US"/>
               </w:rPr>
             </w:pPr>
-            <w:proofErr w:type="spellStart"/>
             <w:r>
               <w:rPr>
                 <w:lang w:val="en-US"/>
               </w:rPr>
               <w:t>Alt+S</w:t>
             </w:r>
-            <w:proofErr w:type="spellEnd"/>
           </w:p>
         </w:tc>
         <w:tc>
@@ -3190,6 +2866,120 @@
                 <w:lang w:val="en-US"/>
               </w:rPr>
               <w:t>Zoom 100%</w:t>
+            </w:r>
+          </w:p>
+        </w:tc>
+      </w:tr>
+      <w:tr>
+        <w:tc>
+          <w:tcPr>
+            <w:tcW w:w="1951" w:type="dxa"/>
+          </w:tcPr>
+          <w:p>
+            <w:pPr>
+              <w:rPr>
+                <w:lang w:val="en-US"/>
+              </w:rPr>
+            </w:pPr>
+            <w:r>
+              <w:rPr>
+                <w:lang w:val="en-US"/>
+              </w:rPr>
+              <w:t>Ctrl + Drag Items</w:t>
+            </w:r>
+          </w:p>
+        </w:tc>
+        <w:tc>
+          <w:tcPr>
+            <w:tcW w:w="7655" w:type="dxa"/>
+          </w:tcPr>
+          <w:p>
+            <w:pPr>
+              <w:rPr>
+                <w:lang w:val="en-US"/>
+              </w:rPr>
+            </w:pPr>
+            <w:r>
+              <w:rPr>
+                <w:lang w:val="en-US"/>
+              </w:rPr>
+              <w:t>Create copies of dragged items</w:t>
+            </w:r>
+          </w:p>
+        </w:tc>
+      </w:tr>
+      <w:tr>
+        <w:tc>
+          <w:tcPr>
+            <w:tcW w:w="1951" w:type="dxa"/>
+          </w:tcPr>
+          <w:p>
+            <w:pPr>
+              <w:rPr>
+                <w:lang w:val="en-US"/>
+              </w:rPr>
+            </w:pPr>
+            <w:r>
+              <w:rPr>
+                <w:lang w:val="en-US"/>
+              </w:rPr>
+              <w:t>Alt + Drag Items</w:t>
+            </w:r>
+          </w:p>
+        </w:tc>
+        <w:tc>
+          <w:tcPr>
+            <w:tcW w:w="7655" w:type="dxa"/>
+          </w:tcPr>
+          <w:p>
+            <w:pPr>
+              <w:rPr>
+                <w:lang w:val="en-US"/>
+              </w:rPr>
+            </w:pPr>
+            <w:r>
+              <w:rPr>
+                <w:lang w:val="en-US"/>
+              </w:rPr>
+              <w:t>Items are dragged only horizontally or vertically</w:t>
+            </w:r>
+          </w:p>
+        </w:tc>
+      </w:tr>
+      <w:tr>
+        <w:tc>
+          <w:tcPr>
+            <w:tcW w:w="1951" w:type="dxa"/>
+          </w:tcPr>
+          <w:p>
+            <w:pPr>
+              <w:rPr>
+                <w:lang w:val="en-US"/>
+              </w:rPr>
+            </w:pPr>
+            <w:r>
+              <w:rPr>
+                <w:lang w:val="en-US"/>
+              </w:rPr>
+              <w:t>Space + Drag AFB Items</w:t>
+            </w:r>
+          </w:p>
+        </w:tc>
+        <w:tc>
+          <w:tcPr>
+            <w:tcW w:w="7655" w:type="dxa"/>
+          </w:tcPr>
+          <w:p>
+            <w:pPr>
+              <w:rPr>
+                <w:lang w:val="en-US"/>
+              </w:rPr>
+            </w:pPr>
+            <w:r>
+              <w:rPr>
+                <w:lang w:val="en-US"/>
+              </w:rPr>
+              <w:t>Remove binding to links while dragging AFB elements</w:t>
             </w:r>
           </w:p>
         </w:tc>

</xml_diff>